<commit_message>
cleaned Dok + server
</commit_message>
<xml_diff>
--- a/www/Dokumentation.docx
+++ b/www/Dokumentation.docx
@@ -138,7 +138,37 @@
         <w:t xml:space="preserve">Webservice </w:t>
       </w:r>
       <w:r>
-        <w:t>welcher einem alle Bus Abfahrten für eine Haltestelle anzeigt sowie das Wetter. Man kann diese Anfragen entweder über unsere User Seite machen oder direkt als GET anfrage an den Server.  Unser Webservice hängt von unserer Community ab um alle Haltestellen zu lernen. Jede nicht bekannte Haltestelle welche eine erfolgreiche abfrage zurückgibt wird in unseren Datenspeicher aufgenommen und ist für alle anderen dann verfügbar.</w:t>
+        <w:t>welcher einem alle Bus Abfahrten für eine Haltestelle anzeigt</w:t>
+      </w:r>
+      <w:r>
+        <w:t>,</w:t>
+      </w:r>
+      <w:r>
+        <w:t xml:space="preserve"> sowie das Wetter. Man kann diese Anfragen entweder über unsere User Seite machen oder direkt als GET </w:t>
+      </w:r>
+      <w:r>
+        <w:t>A</w:t>
+      </w:r>
+      <w:r>
+        <w:t>nfrage an den Server.  Unser Webservice hängt von unserer Community ab</w:t>
+      </w:r>
+      <w:r>
+        <w:t>,</w:t>
+      </w:r>
+      <w:r>
+        <w:t xml:space="preserve"> um alle Haltestellen zu lernen. Jede nicht bekannte Haltestelle</w:t>
+      </w:r>
+      <w:r>
+        <w:t>,</w:t>
+      </w:r>
+      <w:r>
+        <w:t xml:space="preserve"> welche eine erfolgreiche </w:t>
+      </w:r>
+      <w:r>
+        <w:t>A</w:t>
+      </w:r>
+      <w:r>
+        <w:t>bfrage zurückgibt wird in unseren Datenspeicher aufgenommen und ist für alle anderen dann verfügbar.</w:t>
       </w:r>
     </w:p>
     <w:p/>
@@ -273,12 +303,7 @@
       </w:r>
       <w:proofErr w:type="spellStart"/>
       <w:r>
-        <w:t>nam</w:t>
-      </w:r>
-      <w:bookmarkStart w:id="0" w:name="_GoBack"/>
-      <w:bookmarkEnd w:id="0"/>
-      <w:r>
-        <w:t>e</w:t>
+        <w:t>name</w:t>
       </w:r>
       <w:proofErr w:type="spellEnd"/>
       <w:r>
@@ -373,7 +398,13 @@
     </w:p>
     <w:p>
       <w:r>
-        <w:t>Bei Fehlerhafter Abfrage oder falls der Datenbank Server des Busunternehmens nicht verfügbar ist gibt es einen Status von 400 zurück und die Nachricht „</w:t>
+        <w:t xml:space="preserve">Bei </w:t>
+      </w:r>
+      <w:r>
+        <w:t>f</w:t>
+      </w:r>
+      <w:r>
+        <w:t>ehlerhafter Abfrage oder falls der Datenbank Server des Busunternehmens nicht verfügbar ist gibt es einen Status von 400 zurück und die Nachricht „</w:t>
       </w:r>
       <w:proofErr w:type="spellStart"/>
       <w:r>
@@ -408,6 +439,11 @@
         <w:t>“</w:t>
       </w:r>
     </w:p>
+    <w:p>
+      <w:r>
+        <w:t xml:space="preserve">Bei einer nicht existierenden Bushaltestelle wird der Status 401 zurückgegeben.  </w:t>
+      </w:r>
+    </w:p>
     <w:p/>
     <w:p>
       <w:pPr>
@@ -470,7 +506,7 @@
       </w:r>
       <w:proofErr w:type="spellEnd"/>
       <w:r>
-        <w:t xml:space="preserve"> Request welche einem Wetter Informationen zurückgibt für Heute und Morgen zurückgibt. Sollte der Parameter </w:t>
+        <w:t xml:space="preserve"> Request welche einem Wetter Informationen für Heute und Morgen zurückgibt. Sollte der Parameter </w:t>
       </w:r>
       <w:proofErr w:type="spellStart"/>
       <w:r>
@@ -523,7 +559,13 @@
       </w:r>
       <w:proofErr w:type="spellEnd"/>
       <w:r>
-        <w:t>: REGIONEN“, Regionen sind dabei alle Regionen welche der Server kennt. Sollte ein Fehler bei der Abfrage zum Datenbank Server auftauchen bekommt man einen Status 400 und die Nachricht „</w:t>
+        <w:t>: REGIONEN“, Regionen sind dabei alle Regionen welche der Server kennt. Sollte ein Fehler bei der Abfrage zum Datenbank Server auftauchen</w:t>
+      </w:r>
+      <w:r>
+        <w:t>,</w:t>
+      </w:r>
+      <w:r>
+        <w:t xml:space="preserve"> bekommt man einen Status 400 und die Nachricht „</w:t>
       </w:r>
       <w:proofErr w:type="spellStart"/>
       <w:r>
@@ -584,126 +626,305 @@
     <w:p/>
     <w:p>
       <w:r>
-        <w:lastRenderedPageBreak/>
         <w:t xml:space="preserve">Rückgabe: JSON mit allen Namen, Beispiel: </w:t>
       </w:r>
     </w:p>
     <w:p>
-      <w:r>
+      <w:pPr>
+        <w:rPr>
+          <w:lang w:val="en-US"/>
+        </w:rPr>
+      </w:pPr>
+      <w:r>
+        <w:rPr>
+          <w:lang w:val="en-US"/>
+        </w:rPr>
         <w:t>„</w:t>
       </w:r>
-      <w:proofErr w:type="spellStart"/>
-      <w:r>
-        <w:t>stops</w:t>
-      </w:r>
-      <w:proofErr w:type="spellEnd"/>
       <w:proofErr w:type="gramStart"/>
       <w:r>
-        <w:t>“:[</w:t>
+        <w:rPr>
+          <w:lang w:val="en-US"/>
+        </w:rPr>
+        <w:t>stops“</w:t>
       </w:r>
       <w:proofErr w:type="gramEnd"/>
-    </w:p>
-    <w:p>
-      <w:r>
+      <w:r>
+        <w:rPr>
+          <w:lang w:val="en-US"/>
+        </w:rPr>
+        <w:t>:[</w:t>
+      </w:r>
+    </w:p>
+    <w:p>
+      <w:pPr>
+        <w:rPr>
+          <w:lang w:val="en-US"/>
+        </w:rPr>
+      </w:pPr>
+      <w:r>
+        <w:rPr>
+          <w:lang w:val="en-US"/>
+        </w:rPr>
         <w:t>{„</w:t>
       </w:r>
-      <w:proofErr w:type="spellStart"/>
-      <w:r>
-        <w:t>name</w:t>
-      </w:r>
-      <w:proofErr w:type="spellEnd"/>
-      <w:r>
-        <w:t>“: „Brixen“},</w:t>
-      </w:r>
+      <w:proofErr w:type="gramStart"/>
+      <w:r>
+        <w:rPr>
+          <w:lang w:val="en-US"/>
+        </w:rPr>
+        <w:t>name“</w:t>
+      </w:r>
+      <w:proofErr w:type="gramEnd"/>
+      <w:r>
+        <w:rPr>
+          <w:lang w:val="en-US"/>
+        </w:rPr>
+        <w:t>: „</w:t>
+      </w:r>
+      <w:proofErr w:type="spellStart"/>
+      <w:r>
+        <w:rPr>
+          <w:lang w:val="en-US"/>
+        </w:rPr>
+        <w:t>Brixen</w:t>
+      </w:r>
+      <w:proofErr w:type="spellEnd"/>
+      <w:r>
+        <w:rPr>
+          <w:lang w:val="en-US"/>
+        </w:rPr>
+        <w:t xml:space="preserve">“}, </w:t>
+      </w:r>
+    </w:p>
+    <w:p>
+      <w:pPr>
+        <w:rPr>
+          <w:lang w:val="en-US"/>
+        </w:rPr>
+      </w:pPr>
+      <w:r>
+        <w:rPr>
+          <w:lang w:val="en-US"/>
+        </w:rPr>
+        <w:t>{„</w:t>
+      </w:r>
+      <w:proofErr w:type="gramStart"/>
+      <w:r>
+        <w:rPr>
+          <w:lang w:val="en-US"/>
+        </w:rPr>
+        <w:t>name“</w:t>
+      </w:r>
+      <w:proofErr w:type="gramEnd"/>
+      <w:r>
+        <w:rPr>
+          <w:lang w:val="en-US"/>
+        </w:rPr>
+        <w:t>: „Brixen2“}</w:t>
+      </w:r>
+    </w:p>
+    <w:p>
+      <w:pPr>
+        <w:rPr>
+          <w:lang w:val="en-US"/>
+        </w:rPr>
+      </w:pPr>
+      <w:r>
+        <w:rPr>
+          <w:lang w:val="en-US"/>
+        </w:rPr>
+        <w:t>]</w:t>
+      </w:r>
+    </w:p>
+    <w:p>
+      <w:pPr>
+        <w:rPr>
+          <w:lang w:val="en-US"/>
+        </w:rPr>
+      </w:pPr>
+    </w:p>
+    <w:p>
+      <w:pPr>
+        <w:rPr>
+          <w:lang w:val="en-US"/>
+        </w:rPr>
+      </w:pPr>
+    </w:p>
+    <w:p>
+      <w:pPr>
+        <w:rPr>
+          <w:lang w:val="en-US"/>
+        </w:rPr>
+      </w:pPr>
+      <w:r>
+        <w:rPr>
+          <w:lang w:val="en-US"/>
+        </w:rPr>
+        <w:t>/ADD_STOP</w:t>
+      </w:r>
+      <w:proofErr w:type="gramStart"/>
+      <w:r>
+        <w:rPr>
+          <w:lang w:val="en-US"/>
+        </w:rPr>
+        <w:t>/:stop</w:t>
+      </w:r>
+      <w:proofErr w:type="gramEnd"/>
+    </w:p>
+    <w:p>
+      <w:pPr>
+        <w:rPr>
+          <w:lang w:val="en-US"/>
+        </w:rPr>
+      </w:pPr>
+      <w:r>
+        <w:rPr>
+          <w:lang w:val="en-US"/>
+        </w:rPr>
+        <w:t>Parameter:</w:t>
+      </w:r>
+    </w:p>
+    <w:p>
+      <w:proofErr w:type="spellStart"/>
+      <w:r>
+        <w:t>stop</w:t>
+      </w:r>
+      <w:proofErr w:type="spellEnd"/>
+      <w:r>
+        <w:t>: Name der Haltestelle</w:t>
+      </w:r>
+    </w:p>
+    <w:p/>
+    <w:p>
+      <w:r>
+        <w:t xml:space="preserve">Eine Post Request mit welcher man eine Anfrage an den Server schicken kann </w:t>
+      </w:r>
+      <w:r>
+        <w:t xml:space="preserve">um </w:t>
+      </w:r>
+      <w:r>
+        <w:t>eine Haltestelle hinzuzufügen.</w:t>
+      </w:r>
+    </w:p>
+    <w:p/>
+    <w:p>
+      <w:r>
+        <w:t>Rückgabe:</w:t>
+      </w:r>
+    </w:p>
+    <w:p>
+      <w:r>
+        <w:t>Bei erfolgreicher Abfrage einen Status von 200 und die Nachricht: „</w:t>
+      </w:r>
+      <w:proofErr w:type="spellStart"/>
+      <w:r>
+        <w:t>Added</w:t>
+      </w:r>
+      <w:proofErr w:type="spellEnd"/>
       <w:r>
         <w:t xml:space="preserve"> </w:t>
       </w:r>
-    </w:p>
-    <w:p>
-      <w:r>
-        <w:t>{„</w:t>
-      </w:r>
-      <w:proofErr w:type="spellStart"/>
-      <w:r>
-        <w:t>name</w:t>
-      </w:r>
-      <w:proofErr w:type="spellEnd"/>
-      <w:r>
-        <w:t>“: „Brixen2“}</w:t>
-      </w:r>
-    </w:p>
-    <w:p>
-      <w:r>
-        <w:t>]</w:t>
-      </w:r>
-    </w:p>
-    <w:p/>
-    <w:p/>
-    <w:p>
-      <w:r>
-        <w:t>/ADD_STOP</w:t>
-      </w:r>
+      <w:proofErr w:type="spellStart"/>
+      <w:r>
+        <w:t>stop</w:t>
+      </w:r>
+      <w:proofErr w:type="spellEnd"/>
+      <w:r>
+        <w:t xml:space="preserve">, </w:t>
+      </w:r>
+      <w:proofErr w:type="spellStart"/>
+      <w:r>
+        <w:t>thank</w:t>
+      </w:r>
+      <w:proofErr w:type="spellEnd"/>
+      <w:r>
+        <w:t xml:space="preserve"> </w:t>
+      </w:r>
+      <w:proofErr w:type="spellStart"/>
+      <w:r>
+        <w:t>you</w:t>
+      </w:r>
+      <w:proofErr w:type="spellEnd"/>
+      <w:r>
+        <w:t xml:space="preserve"> :)“</w:t>
+      </w:r>
+    </w:p>
+    <w:p>
       <w:proofErr w:type="gramStart"/>
       <w:r>
-        <w:t>/:</w:t>
+        <w:t xml:space="preserve">Bei </w:t>
+      </w:r>
+      <w:r>
+        <w:t>f</w:t>
+      </w:r>
+      <w:r>
+        <w:t xml:space="preserve">ehlerhafte </w:t>
+      </w:r>
+      <w:r>
+        <w:t>Abfrage</w:t>
+      </w:r>
+      <w:proofErr w:type="gramEnd"/>
+      <w:r>
+        <w:t>:</w:t>
+      </w:r>
+    </w:p>
+    <w:p>
+      <w:r>
+        <w:t>Status 400, „</w:t>
+      </w:r>
+      <w:proofErr w:type="spellStart"/>
+      <w:r>
+        <w:t>cannot</w:t>
+      </w:r>
+      <w:proofErr w:type="spellEnd"/>
+      <w:r>
+        <w:t xml:space="preserve"> </w:t>
+      </w:r>
+      <w:proofErr w:type="spellStart"/>
+      <w:r>
+        <w:t>add</w:t>
+      </w:r>
+      <w:proofErr w:type="spellEnd"/>
+      <w:r>
+        <w:t xml:space="preserve">, </w:t>
       </w:r>
       <w:proofErr w:type="spellStart"/>
       <w:r>
         <w:t>stop</w:t>
       </w:r>
       <w:proofErr w:type="spellEnd"/>
-      <w:proofErr w:type="gramEnd"/>
-    </w:p>
-    <w:p>
-      <w:r>
-        <w:t>Parameter:</w:t>
-      </w:r>
-    </w:p>
-    <w:p>
-      <w:proofErr w:type="spellStart"/>
-      <w:r>
-        <w:t>stop</w:t>
-      </w:r>
-      <w:proofErr w:type="spellEnd"/>
-      <w:r>
-        <w:t>: Name der Haltestelle</w:t>
-      </w:r>
-    </w:p>
-    <w:p/>
-    <w:p>
-      <w:r>
-        <w:t>Eine Post Request mit welcher man eine Anfrage an den Server schicken kann eine Haltestelle hinzuzufügen.</w:t>
-      </w:r>
-    </w:p>
-    <w:p/>
-    <w:p>
-      <w:r>
-        <w:t>Rückgabe:</w:t>
-      </w:r>
-    </w:p>
-    <w:p>
-      <w:r>
-        <w:t>Bei erfolgreicher Abfrage einen Status von 200 und die Nachricht: „</w:t>
-      </w:r>
-      <w:proofErr w:type="spellStart"/>
-      <w:r>
-        <w:t>Added</w:t>
-      </w:r>
-      <w:proofErr w:type="spellEnd"/>
       <w:r>
         <w:t xml:space="preserve"> </w:t>
       </w:r>
       <w:proofErr w:type="spellStart"/>
       <w:r>
-        <w:t>stop</w:t>
-      </w:r>
-      <w:proofErr w:type="spellEnd"/>
-      <w:r>
-        <w:t xml:space="preserve">, </w:t>
-      </w:r>
-      <w:proofErr w:type="spellStart"/>
-      <w:r>
-        <w:t>thank</w:t>
+        <w:t>exists</w:t>
+      </w:r>
+      <w:proofErr w:type="spellEnd"/>
+      <w:r>
+        <w:t>“</w:t>
+      </w:r>
+      <w:r>
+        <w:t>,</w:t>
+      </w:r>
+      <w:r>
+        <w:t xml:space="preserve"> falls der Server die Haltestelle schon ken</w:t>
+      </w:r>
+      <w:r>
+        <w:t>nt</w:t>
+      </w:r>
+    </w:p>
+    <w:p>
+      <w:r>
+        <w:t>Status</w:t>
+      </w:r>
+      <w:r>
+        <w:t xml:space="preserve"> 400, „</w:t>
+      </w:r>
+      <w:proofErr w:type="spellStart"/>
+      <w:r>
+        <w:t>cannot</w:t>
       </w:r>
       <w:proofErr w:type="spellEnd"/>
       <w:r>
@@ -711,29 +932,40 @@
       </w:r>
       <w:proofErr w:type="spellStart"/>
       <w:r>
-        <w:t>you</w:t>
-      </w:r>
-      <w:proofErr w:type="spellEnd"/>
-      <w:r>
-        <w:t xml:space="preserve"> :)“</w:t>
-      </w:r>
-    </w:p>
-    <w:p>
-      <w:proofErr w:type="gramStart"/>
-      <w:r>
-        <w:t>Bei Fehlerhafte</w:t>
-      </w:r>
-      <w:proofErr w:type="gramEnd"/>
+        <w:t>add</w:t>
+      </w:r>
+      <w:proofErr w:type="spellEnd"/>
       <w:r>
         <w:t xml:space="preserve"> </w:t>
       </w:r>
       <w:proofErr w:type="spellStart"/>
       <w:r>
-        <w:t>abfrage</w:t>
-      </w:r>
-      <w:proofErr w:type="spellEnd"/>
-      <w:r>
-        <w:t>:</w:t>
+        <w:t>servingLines</w:t>
+      </w:r>
+      <w:proofErr w:type="spellEnd"/>
+      <w:r>
+        <w:t xml:space="preserve"> null“</w:t>
+      </w:r>
+      <w:r>
+        <w:t>,</w:t>
+      </w:r>
+      <w:r>
+        <w:t xml:space="preserve"> falls die Abfrage keine</w:t>
+      </w:r>
+      <w:r>
+        <w:t xml:space="preserve"> </w:t>
+      </w:r>
+      <w:r>
+        <w:t>s</w:t>
+      </w:r>
+      <w:r>
+        <w:t xml:space="preserve">innvolle </w:t>
+      </w:r>
+      <w:r>
+        <w:t>R</w:t>
+      </w:r>
+      <w:r>
+        <w:t>ückgabe hat</w:t>
       </w:r>
     </w:p>
     <w:p>
@@ -742,107 +974,14 @@
       </w:r>
       <w:proofErr w:type="spellStart"/>
       <w:r>
-        <w:t>cannot</w:t>
-      </w:r>
-      <w:proofErr w:type="spellEnd"/>
-      <w:r>
-        <w:t xml:space="preserve"> </w:t>
-      </w:r>
-      <w:proofErr w:type="spellStart"/>
-      <w:r>
-        <w:t>add</w:t>
-      </w:r>
-      <w:proofErr w:type="spellEnd"/>
-      <w:r>
-        <w:t xml:space="preserve">, </w:t>
-      </w:r>
-      <w:proofErr w:type="spellStart"/>
-      <w:r>
-        <w:t>stop</w:t>
-      </w:r>
-      <w:proofErr w:type="spellEnd"/>
-      <w:r>
-        <w:t xml:space="preserve"> </w:t>
-      </w:r>
-      <w:proofErr w:type="spellStart"/>
-      <w:r>
-        <w:t>exists</w:t>
-      </w:r>
-      <w:proofErr w:type="spellEnd"/>
-      <w:r>
-        <w:t>“</w:t>
-      </w:r>
-      <w:r>
-        <w:t>,</w:t>
-      </w:r>
-      <w:r>
-        <w:t xml:space="preserve"> falls der Server die Haltestelle schon ken</w:t>
-      </w:r>
-      <w:r>
-        <w:t>nt</w:t>
-      </w:r>
-    </w:p>
-    <w:p>
-      <w:r>
-        <w:t>Status</w:t>
-      </w:r>
-      <w:r>
-        <w:t xml:space="preserve"> 400, „</w:t>
-      </w:r>
-      <w:proofErr w:type="spellStart"/>
-      <w:r>
-        <w:t>cannot</w:t>
-      </w:r>
-      <w:proofErr w:type="spellEnd"/>
-      <w:r>
-        <w:t xml:space="preserve"> </w:t>
-      </w:r>
-      <w:proofErr w:type="spellStart"/>
-      <w:r>
-        <w:t>add</w:t>
-      </w:r>
-      <w:proofErr w:type="spellEnd"/>
-      <w:r>
-        <w:t xml:space="preserve"> </w:t>
-      </w:r>
-      <w:proofErr w:type="spellStart"/>
-      <w:r>
-        <w:t>servingLines</w:t>
-      </w:r>
-      <w:proofErr w:type="spellEnd"/>
-      <w:r>
-        <w:t xml:space="preserve"> null“</w:t>
-      </w:r>
-      <w:r>
-        <w:t>,</w:t>
-      </w:r>
-      <w:r>
-        <w:t xml:space="preserve"> falls die Abfrage keine</w:t>
-      </w:r>
-      <w:r>
-        <w:t xml:space="preserve"> Sinnvolle </w:t>
-      </w:r>
-      <w:proofErr w:type="spellStart"/>
-      <w:r>
-        <w:t>rückgabe</w:t>
-      </w:r>
-      <w:proofErr w:type="spellEnd"/>
-      <w:r>
-        <w:t xml:space="preserve"> hat</w:t>
-      </w:r>
-    </w:p>
-    <w:p>
-      <w:r>
-        <w:t>Status 400, „</w:t>
-      </w:r>
-      <w:proofErr w:type="spellStart"/>
-      <w:r>
         <w:t>failed</w:t>
       </w:r>
       <w:proofErr w:type="spellEnd"/>
       <w:r>
         <w:t>“, falls es einen anderen Fehler gab</w:t>
       </w:r>
+      <w:bookmarkStart w:id="0" w:name="_GoBack"/>
+      <w:bookmarkEnd w:id="0"/>
     </w:p>
     <w:sectPr>
       <w:pgSz w:w="11906" w:h="16838"/>
@@ -1405,6 +1544,18 @@
       <w:shd w:val="clear" w:color="auto" w:fill="E1DFDD"/>
     </w:rPr>
   </w:style>
+  <w:style w:type="character" w:styleId="BesuchterLink">
+    <w:name w:val="FollowedHyperlink"/>
+    <w:basedOn w:val="Absatz-Standardschriftart"/>
+    <w:uiPriority w:val="99"/>
+    <w:semiHidden/>
+    <w:unhideWhenUsed/>
+    <w:rsid w:val="007A2601"/>
+    <w:rPr>
+      <w:color w:val="954F72" w:themeColor="followedHyperlink"/>
+      <w:u w:val="single"/>
+    </w:rPr>
+  </w:style>
 </w:styles>
 </file>
 

</xml_diff>